<commit_message>
Li ion battery added and review of other components mentioned in the FRD
</commit_message>
<xml_diff>
--- a/ScratchBotVer2.0/FRD_ScratchBotV2.docx
+++ b/ScratchBotVer2.0/FRD_ScratchBotV2.docx
@@ -1,61 +1,96 @@
 
 <file path=word/document.xml><?xml version="1.0" encoding="utf-8"?>
-<w:document xmlns:wpc="http://schemas.microsoft.com/office/word/2010/wordprocessingCanvas" xmlns:mc="http://schemas.openxmlformats.org/markup-compatibility/2006" xmlns:o="urn:schemas-microsoft-com:office:office" xmlns:r="http://schemas.openxmlformats.org/officeDocument/2006/relationships" xmlns:m="http://schemas.openxmlformats.org/officeDocument/2006/math" xmlns:v="urn:schemas-microsoft-com:vml" xmlns:wp14="http://schemas.microsoft.com/office/word/2010/wordprocessingDrawing" xmlns:wp="http://schemas.openxmlformats.org/drawingml/2006/wordprocessingDrawing" xmlns:w10="urn:schemas-microsoft-com:office:word" xmlns:w="http://schemas.openxmlformats.org/wordprocessingml/2006/main" xmlns:w14="http://schemas.microsoft.com/office/word/2010/wordml" xmlns:w15="http://schemas.microsoft.com/office/word/2012/wordml" xmlns:wpg="http://schemas.microsoft.com/office/word/2010/wordprocessingGroup" xmlns:wpi="http://schemas.microsoft.com/office/word/2010/wordprocessingInk" xmlns:wne="http://schemas.microsoft.com/office/word/2006/wordml" xmlns:wps="http://schemas.microsoft.com/office/word/2010/wordprocessingShape" mc:Ignorable="w14 w15 wp14">
+<w:document xmlns:o="urn:schemas-microsoft-com:office:office" xmlns:r="http://schemas.openxmlformats.org/officeDocument/2006/relationships" xmlns:v="urn:schemas-microsoft-com:vml" xmlns:w="http://schemas.openxmlformats.org/wordprocessingml/2006/main" xmlns:w10="urn:schemas-microsoft-com:office:word" xmlns:wp="http://schemas.openxmlformats.org/drawingml/2006/wordprocessingDrawing" xmlns:wps="http://schemas.microsoft.com/office/word/2010/wordprocessingShape" xmlns:wpg="http://schemas.microsoft.com/office/word/2010/wordprocessingGroup" xmlns:mc="http://schemas.openxmlformats.org/markup-compatibility/2006" xmlns:wp14="http://schemas.microsoft.com/office/word/2010/wordprocessingDrawing" xmlns:w14="http://schemas.microsoft.com/office/word/2010/wordml" mc:Ignorable="w14 wp14">
   <w:body>
     <w:p>
       <w:pPr>
         <w:pStyle w:val="Title"/>
-      </w:pPr>
-      <w:r>
-        <w:t>PINWH</w:t>
-      </w:r>
-      <w:r>
-        <w:t>EEL ROBOTICS SCRATCH BOT ROBOT</w:t>
-      </w:r>
-      <w:r>
-        <w:t xml:space="preserve"> Version 2.0</w:t>
-      </w:r>
-    </w:p>
-    <w:p/>
+        <w:rPr/>
+      </w:pPr>
+      <w:r>
+        <w:rPr/>
+        <w:t>PINWHEEL ROBOTICS SCRATCH BOT ROBOT Version 2.0</w:t>
+      </w:r>
+    </w:p>
+    <w:p>
+      <w:pPr>
+        <w:pStyle w:val="Normal"/>
+        <w:rPr/>
+      </w:pPr>
+      <w:r>
+        <w:rPr/>
+      </w:r>
+    </w:p>
     <w:p>
       <w:pPr>
         <w:pStyle w:val="Heading1"/>
         <w:jc w:val="center"/>
-      </w:pPr>
-      <w:proofErr w:type="spellStart"/>
-      <w:r>
-        <w:t>Prateek</w:t>
-      </w:r>
-      <w:proofErr w:type="spellEnd"/>
-      <w:r>
-        <w:t xml:space="preserve"> Kumar </w:t>
-      </w:r>
-      <w:proofErr w:type="spellStart"/>
-      <w:r>
-        <w:t>Baishkhiyar</w:t>
-      </w:r>
-      <w:proofErr w:type="spellEnd"/>
-    </w:p>
-    <w:p/>
+        <w:rPr/>
+      </w:pPr>
+      <w:r>
+        <w:rPr/>
+        <w:t>Prateek Kumar Baishkhiyar</w:t>
+      </w:r>
+    </w:p>
+    <w:p>
+      <w:pPr>
+        <w:pStyle w:val="Normal"/>
+        <w:rPr/>
+      </w:pPr>
+      <w:r>
+        <w:rPr/>
+      </w:r>
+    </w:p>
     <w:tbl>
       <w:tblPr>
         <w:tblStyle w:val="TableGrid"/>
-        <w:tblW w:w="0" w:type="auto"/>
-        <w:tblLook w:val="04A0" w:firstRow="1" w:lastRow="0" w:firstColumn="1" w:lastColumn="0" w:noHBand="0" w:noVBand="1"/>
+        <w:tblW w:w="9350" w:type="dxa"/>
+        <w:jc w:val="left"/>
+        <w:tblInd w:w="0" w:type="dxa"/>
+        <w:tblLayout w:type="fixed"/>
+        <w:tblCellMar>
+          <w:top w:w="0" w:type="dxa"/>
+          <w:left w:w="108" w:type="dxa"/>
+          <w:bottom w:w="0" w:type="dxa"/>
+          <w:right w:w="108" w:type="dxa"/>
+        </w:tblCellMar>
+        <w:tblLook w:firstRow="1" w:noVBand="1" w:lastRow="0" w:firstColumn="1" w:lastColumn="0" w:noHBand="0" w:val="04a0"/>
       </w:tblPr>
       <w:tblGrid>
         <w:gridCol w:w="2337"/>
         <w:gridCol w:w="2337"/>
         <w:gridCol w:w="2338"/>
-        <w:gridCol w:w="2338"/>
+        <w:gridCol w:w="2337"/>
       </w:tblGrid>
       <w:tr>
+        <w:trPr/>
         <w:tc>
           <w:tcPr>
             <w:tcW w:w="2337" w:type="dxa"/>
+            <w:tcBorders/>
           </w:tcPr>
           <w:p>
+            <w:pPr>
+              <w:pStyle w:val="Normal"/>
+              <w:widowControl/>
+              <w:spacing w:lineRule="auto" w:line="240" w:before="0" w:after="0"/>
+              <w:jc w:val="left"/>
+              <w:rPr>
+                <w:rFonts w:ascii="Calibri" w:hAnsi="Calibri" w:eastAsia="Calibri" w:cs=""/>
+                <w:kern w:val="0"/>
+                <w:sz w:val="22"/>
+                <w:szCs w:val="22"/>
+                <w:lang w:val="en-US" w:eastAsia="en-US" w:bidi="ar-SA"/>
+              </w:rPr>
+            </w:pPr>
             <w:r>
+              <w:rPr>
+                <w:rFonts w:eastAsia="Calibri" w:cs=""/>
+                <w:kern w:val="0"/>
+                <w:sz w:val="22"/>
+                <w:szCs w:val="22"/>
+                <w:lang w:val="en-US" w:eastAsia="en-US" w:bidi="ar-SA"/>
+              </w:rPr>
               <w:t>Sl. No.</w:t>
             </w:r>
           </w:p>
@@ -63,9 +98,30 @@
         <w:tc>
           <w:tcPr>
             <w:tcW w:w="2337" w:type="dxa"/>
+            <w:tcBorders/>
           </w:tcPr>
           <w:p>
+            <w:pPr>
+              <w:pStyle w:val="Normal"/>
+              <w:widowControl/>
+              <w:spacing w:lineRule="auto" w:line="240" w:before="0" w:after="0"/>
+              <w:jc w:val="left"/>
+              <w:rPr>
+                <w:rFonts w:ascii="Calibri" w:hAnsi="Calibri" w:eastAsia="Calibri" w:cs=""/>
+                <w:kern w:val="0"/>
+                <w:sz w:val="22"/>
+                <w:szCs w:val="22"/>
+                <w:lang w:val="en-US" w:eastAsia="en-US" w:bidi="ar-SA"/>
+              </w:rPr>
+            </w:pPr>
             <w:r>
+              <w:rPr>
+                <w:rFonts w:eastAsia="Calibri" w:cs=""/>
+                <w:kern w:val="0"/>
+                <w:sz w:val="22"/>
+                <w:szCs w:val="22"/>
+                <w:lang w:val="en-US" w:eastAsia="en-US" w:bidi="ar-SA"/>
+              </w:rPr>
               <w:t>Date</w:t>
             </w:r>
           </w:p>
@@ -73,350 +129,1065 @@
         <w:tc>
           <w:tcPr>
             <w:tcW w:w="2338" w:type="dxa"/>
+            <w:tcBorders/>
           </w:tcPr>
           <w:p>
+            <w:pPr>
+              <w:pStyle w:val="Normal"/>
+              <w:widowControl/>
+              <w:spacing w:lineRule="auto" w:line="240" w:before="0" w:after="0"/>
+              <w:jc w:val="left"/>
+              <w:rPr>
+                <w:rFonts w:ascii="Calibri" w:hAnsi="Calibri" w:eastAsia="Calibri" w:cs=""/>
+                <w:kern w:val="0"/>
+                <w:sz w:val="22"/>
+                <w:szCs w:val="22"/>
+                <w:lang w:val="en-US" w:eastAsia="en-US" w:bidi="ar-SA"/>
+              </w:rPr>
+            </w:pPr>
             <w:r>
+              <w:rPr>
+                <w:rFonts w:eastAsia="Calibri" w:cs=""/>
+                <w:kern w:val="0"/>
+                <w:sz w:val="22"/>
+                <w:szCs w:val="22"/>
+                <w:lang w:val="en-US" w:eastAsia="en-US" w:bidi="ar-SA"/>
+              </w:rPr>
               <w:t>Comments</w:t>
             </w:r>
           </w:p>
         </w:tc>
         <w:tc>
           <w:tcPr>
-            <w:tcW w:w="2338" w:type="dxa"/>
+            <w:tcW w:w="2337" w:type="dxa"/>
+            <w:tcBorders/>
           </w:tcPr>
-          <w:p/>
+          <w:p>
+            <w:pPr>
+              <w:pStyle w:val="Normal"/>
+              <w:widowControl/>
+              <w:spacing w:lineRule="auto" w:line="240" w:before="0" w:after="0"/>
+              <w:jc w:val="left"/>
+              <w:rPr>
+                <w:rFonts w:ascii="Calibri" w:hAnsi="Calibri" w:eastAsia="Calibri" w:cs=""/>
+                <w:kern w:val="0"/>
+                <w:sz w:val="22"/>
+                <w:szCs w:val="22"/>
+                <w:lang w:val="en-US" w:eastAsia="en-US" w:bidi="ar-SA"/>
+              </w:rPr>
+            </w:pPr>
+            <w:r>
+              <w:rPr>
+                <w:rFonts w:eastAsia="Calibri" w:cs=""/>
+                <w:kern w:val="0"/>
+                <w:sz w:val="22"/>
+                <w:szCs w:val="22"/>
+                <w:lang w:val="en-US" w:eastAsia="en-US" w:bidi="ar-SA"/>
+              </w:rPr>
+            </w:r>
+          </w:p>
         </w:tc>
       </w:tr>
       <w:tr>
+        <w:trPr/>
         <w:tc>
           <w:tcPr>
             <w:tcW w:w="2337" w:type="dxa"/>
+            <w:tcBorders/>
           </w:tcPr>
-          <w:p/>
+          <w:p>
+            <w:pPr>
+              <w:pStyle w:val="Normal"/>
+              <w:widowControl/>
+              <w:spacing w:lineRule="auto" w:line="240" w:before="0" w:after="0"/>
+              <w:jc w:val="left"/>
+              <w:rPr>
+                <w:rFonts w:ascii="Calibri" w:hAnsi="Calibri" w:eastAsia="Calibri" w:cs=""/>
+                <w:kern w:val="0"/>
+                <w:sz w:val="22"/>
+                <w:szCs w:val="22"/>
+                <w:lang w:val="en-US" w:eastAsia="en-US" w:bidi="ar-SA"/>
+              </w:rPr>
+            </w:pPr>
+            <w:r>
+              <w:rPr>
+                <w:rFonts w:eastAsia="Calibri" w:cs=""/>
+                <w:kern w:val="0"/>
+                <w:sz w:val="22"/>
+                <w:szCs w:val="22"/>
+                <w:lang w:val="en-US" w:eastAsia="en-US" w:bidi="ar-SA"/>
+              </w:rPr>
+            </w:r>
+          </w:p>
         </w:tc>
         <w:tc>
           <w:tcPr>
             <w:tcW w:w="2337" w:type="dxa"/>
+            <w:tcBorders/>
           </w:tcPr>
-          <w:p/>
+          <w:p>
+            <w:pPr>
+              <w:pStyle w:val="Normal"/>
+              <w:widowControl/>
+              <w:spacing w:lineRule="auto" w:line="240" w:before="0" w:after="0"/>
+              <w:jc w:val="left"/>
+              <w:rPr>
+                <w:rFonts w:ascii="Calibri" w:hAnsi="Calibri" w:eastAsia="Calibri" w:cs=""/>
+                <w:kern w:val="0"/>
+                <w:sz w:val="22"/>
+                <w:szCs w:val="22"/>
+                <w:lang w:val="en-US" w:eastAsia="en-US" w:bidi="ar-SA"/>
+              </w:rPr>
+            </w:pPr>
+            <w:r>
+              <w:rPr>
+                <w:rFonts w:eastAsia="Calibri" w:cs=""/>
+                <w:kern w:val="0"/>
+                <w:sz w:val="22"/>
+                <w:szCs w:val="22"/>
+                <w:lang w:val="en-US" w:eastAsia="en-US" w:bidi="ar-SA"/>
+              </w:rPr>
+            </w:r>
+          </w:p>
         </w:tc>
         <w:tc>
           <w:tcPr>
             <w:tcW w:w="2338" w:type="dxa"/>
+            <w:tcBorders/>
           </w:tcPr>
-          <w:p/>
+          <w:p>
+            <w:pPr>
+              <w:pStyle w:val="Normal"/>
+              <w:widowControl/>
+              <w:spacing w:lineRule="auto" w:line="240" w:before="0" w:after="0"/>
+              <w:jc w:val="left"/>
+              <w:rPr>
+                <w:rFonts w:ascii="Calibri" w:hAnsi="Calibri" w:eastAsia="Calibri" w:cs=""/>
+                <w:kern w:val="0"/>
+                <w:sz w:val="22"/>
+                <w:szCs w:val="22"/>
+                <w:lang w:val="en-US" w:eastAsia="en-US" w:bidi="ar-SA"/>
+              </w:rPr>
+            </w:pPr>
+            <w:r>
+              <w:rPr>
+                <w:rFonts w:eastAsia="Calibri" w:cs=""/>
+                <w:kern w:val="0"/>
+                <w:sz w:val="22"/>
+                <w:szCs w:val="22"/>
+                <w:lang w:val="en-US" w:eastAsia="en-US" w:bidi="ar-SA"/>
+              </w:rPr>
+            </w:r>
+          </w:p>
+        </w:tc>
+        <w:tc>
+          <w:tcPr>
+            <w:tcW w:w="2337" w:type="dxa"/>
+            <w:tcBorders/>
+          </w:tcPr>
+          <w:p>
+            <w:pPr>
+              <w:pStyle w:val="Normal"/>
+              <w:widowControl/>
+              <w:spacing w:lineRule="auto" w:line="240" w:before="0" w:after="0"/>
+              <w:jc w:val="left"/>
+              <w:rPr>
+                <w:rFonts w:ascii="Calibri" w:hAnsi="Calibri" w:eastAsia="Calibri" w:cs=""/>
+                <w:kern w:val="0"/>
+                <w:sz w:val="22"/>
+                <w:szCs w:val="22"/>
+                <w:lang w:val="en-US" w:eastAsia="en-US" w:bidi="ar-SA"/>
+              </w:rPr>
+            </w:pPr>
+            <w:r>
+              <w:rPr>
+                <w:rFonts w:eastAsia="Calibri" w:cs=""/>
+                <w:kern w:val="0"/>
+                <w:sz w:val="22"/>
+                <w:szCs w:val="22"/>
+                <w:lang w:val="en-US" w:eastAsia="en-US" w:bidi="ar-SA"/>
+              </w:rPr>
+            </w:r>
+          </w:p>
+        </w:tc>
+      </w:tr>
+      <w:tr>
+        <w:trPr/>
+        <w:tc>
+          <w:tcPr>
+            <w:tcW w:w="2337" w:type="dxa"/>
+            <w:tcBorders/>
+          </w:tcPr>
+          <w:p>
+            <w:pPr>
+              <w:pStyle w:val="Normal"/>
+              <w:widowControl/>
+              <w:spacing w:lineRule="auto" w:line="240" w:before="0" w:after="0"/>
+              <w:jc w:val="left"/>
+              <w:rPr>
+                <w:rFonts w:ascii="Calibri" w:hAnsi="Calibri" w:eastAsia="Calibri" w:cs=""/>
+                <w:kern w:val="0"/>
+                <w:sz w:val="22"/>
+                <w:szCs w:val="22"/>
+                <w:lang w:val="en-US" w:eastAsia="en-US" w:bidi="ar-SA"/>
+              </w:rPr>
+            </w:pPr>
+            <w:r>
+              <w:rPr>
+                <w:rFonts w:eastAsia="Calibri" w:cs=""/>
+                <w:kern w:val="0"/>
+                <w:sz w:val="22"/>
+                <w:szCs w:val="22"/>
+                <w:lang w:val="en-US" w:eastAsia="en-US" w:bidi="ar-SA"/>
+              </w:rPr>
+            </w:r>
+          </w:p>
+        </w:tc>
+        <w:tc>
+          <w:tcPr>
+            <w:tcW w:w="2337" w:type="dxa"/>
+            <w:tcBorders/>
+          </w:tcPr>
+          <w:p>
+            <w:pPr>
+              <w:pStyle w:val="Normal"/>
+              <w:widowControl/>
+              <w:spacing w:lineRule="auto" w:line="240" w:before="0" w:after="0"/>
+              <w:jc w:val="left"/>
+              <w:rPr>
+                <w:rFonts w:ascii="Calibri" w:hAnsi="Calibri" w:eastAsia="Calibri" w:cs=""/>
+                <w:kern w:val="0"/>
+                <w:sz w:val="22"/>
+                <w:szCs w:val="22"/>
+                <w:lang w:val="en-US" w:eastAsia="en-US" w:bidi="ar-SA"/>
+              </w:rPr>
+            </w:pPr>
+            <w:r>
+              <w:rPr>
+                <w:rFonts w:eastAsia="Calibri" w:cs=""/>
+                <w:kern w:val="0"/>
+                <w:sz w:val="22"/>
+                <w:szCs w:val="22"/>
+                <w:lang w:val="en-US" w:eastAsia="en-US" w:bidi="ar-SA"/>
+              </w:rPr>
+            </w:r>
+          </w:p>
         </w:tc>
         <w:tc>
           <w:tcPr>
             <w:tcW w:w="2338" w:type="dxa"/>
+            <w:tcBorders/>
           </w:tcPr>
-          <w:p/>
-        </w:tc>
-      </w:tr>
-      <w:tr>
-        <w:tc>
-          <w:tcPr>
-            <w:tcW w:w="2337" w:type="dxa"/>
-          </w:tcPr>
-          <w:p/>
+          <w:p>
+            <w:pPr>
+              <w:pStyle w:val="Normal"/>
+              <w:widowControl/>
+              <w:spacing w:lineRule="auto" w:line="240" w:before="0" w:after="0"/>
+              <w:jc w:val="left"/>
+              <w:rPr>
+                <w:rFonts w:ascii="Calibri" w:hAnsi="Calibri" w:eastAsia="Calibri" w:cs=""/>
+                <w:kern w:val="0"/>
+                <w:sz w:val="22"/>
+                <w:szCs w:val="22"/>
+                <w:lang w:val="en-US" w:eastAsia="en-US" w:bidi="ar-SA"/>
+              </w:rPr>
+            </w:pPr>
+            <w:r>
+              <w:rPr>
+                <w:rFonts w:eastAsia="Calibri" w:cs=""/>
+                <w:kern w:val="0"/>
+                <w:sz w:val="22"/>
+                <w:szCs w:val="22"/>
+                <w:lang w:val="en-US" w:eastAsia="en-US" w:bidi="ar-SA"/>
+              </w:rPr>
+            </w:r>
+          </w:p>
         </w:tc>
         <w:tc>
           <w:tcPr>
             <w:tcW w:w="2337" w:type="dxa"/>
+            <w:tcBorders/>
           </w:tcPr>
-          <w:p/>
+          <w:p>
+            <w:pPr>
+              <w:pStyle w:val="Normal"/>
+              <w:widowControl/>
+              <w:spacing w:lineRule="auto" w:line="240" w:before="0" w:after="0"/>
+              <w:jc w:val="left"/>
+              <w:rPr>
+                <w:rFonts w:ascii="Calibri" w:hAnsi="Calibri" w:eastAsia="Calibri" w:cs=""/>
+                <w:kern w:val="0"/>
+                <w:sz w:val="22"/>
+                <w:szCs w:val="22"/>
+                <w:lang w:val="en-US" w:eastAsia="en-US" w:bidi="ar-SA"/>
+              </w:rPr>
+            </w:pPr>
+            <w:r>
+              <w:rPr>
+                <w:rFonts w:eastAsia="Calibri" w:cs=""/>
+                <w:kern w:val="0"/>
+                <w:sz w:val="22"/>
+                <w:szCs w:val="22"/>
+                <w:lang w:val="en-US" w:eastAsia="en-US" w:bidi="ar-SA"/>
+              </w:rPr>
+            </w:r>
+          </w:p>
+        </w:tc>
+      </w:tr>
+      <w:tr>
+        <w:trPr/>
+        <w:tc>
+          <w:tcPr>
+            <w:tcW w:w="2337" w:type="dxa"/>
+            <w:tcBorders/>
+          </w:tcPr>
+          <w:p>
+            <w:pPr>
+              <w:pStyle w:val="Normal"/>
+              <w:widowControl/>
+              <w:spacing w:lineRule="auto" w:line="240" w:before="0" w:after="0"/>
+              <w:jc w:val="left"/>
+              <w:rPr>
+                <w:rFonts w:ascii="Calibri" w:hAnsi="Calibri" w:eastAsia="Calibri" w:cs=""/>
+                <w:kern w:val="0"/>
+                <w:sz w:val="22"/>
+                <w:szCs w:val="22"/>
+                <w:lang w:val="en-US" w:eastAsia="en-US" w:bidi="ar-SA"/>
+              </w:rPr>
+            </w:pPr>
+            <w:r>
+              <w:rPr>
+                <w:rFonts w:eastAsia="Calibri" w:cs=""/>
+                <w:kern w:val="0"/>
+                <w:sz w:val="22"/>
+                <w:szCs w:val="22"/>
+                <w:lang w:val="en-US" w:eastAsia="en-US" w:bidi="ar-SA"/>
+              </w:rPr>
+            </w:r>
+          </w:p>
+        </w:tc>
+        <w:tc>
+          <w:tcPr>
+            <w:tcW w:w="2337" w:type="dxa"/>
+            <w:tcBorders/>
+          </w:tcPr>
+          <w:p>
+            <w:pPr>
+              <w:pStyle w:val="Normal"/>
+              <w:widowControl/>
+              <w:spacing w:lineRule="auto" w:line="240" w:before="0" w:after="0"/>
+              <w:jc w:val="left"/>
+              <w:rPr>
+                <w:rFonts w:ascii="Calibri" w:hAnsi="Calibri" w:eastAsia="Calibri" w:cs=""/>
+                <w:kern w:val="0"/>
+                <w:sz w:val="22"/>
+                <w:szCs w:val="22"/>
+                <w:lang w:val="en-US" w:eastAsia="en-US" w:bidi="ar-SA"/>
+              </w:rPr>
+            </w:pPr>
+            <w:r>
+              <w:rPr>
+                <w:rFonts w:eastAsia="Calibri" w:cs=""/>
+                <w:kern w:val="0"/>
+                <w:sz w:val="22"/>
+                <w:szCs w:val="22"/>
+                <w:lang w:val="en-US" w:eastAsia="en-US" w:bidi="ar-SA"/>
+              </w:rPr>
+            </w:r>
+          </w:p>
         </w:tc>
         <w:tc>
           <w:tcPr>
             <w:tcW w:w="2338" w:type="dxa"/>
+            <w:tcBorders/>
           </w:tcPr>
-          <w:p/>
+          <w:p>
+            <w:pPr>
+              <w:pStyle w:val="Normal"/>
+              <w:widowControl/>
+              <w:spacing w:lineRule="auto" w:line="240" w:before="0" w:after="0"/>
+              <w:jc w:val="left"/>
+              <w:rPr>
+                <w:rFonts w:ascii="Calibri" w:hAnsi="Calibri" w:eastAsia="Calibri" w:cs=""/>
+                <w:kern w:val="0"/>
+                <w:sz w:val="22"/>
+                <w:szCs w:val="22"/>
+                <w:lang w:val="en-US" w:eastAsia="en-US" w:bidi="ar-SA"/>
+              </w:rPr>
+            </w:pPr>
+            <w:r>
+              <w:rPr>
+                <w:rFonts w:eastAsia="Calibri" w:cs=""/>
+                <w:kern w:val="0"/>
+                <w:sz w:val="22"/>
+                <w:szCs w:val="22"/>
+                <w:lang w:val="en-US" w:eastAsia="en-US" w:bidi="ar-SA"/>
+              </w:rPr>
+            </w:r>
+          </w:p>
+        </w:tc>
+        <w:tc>
+          <w:tcPr>
+            <w:tcW w:w="2337" w:type="dxa"/>
+            <w:tcBorders/>
+          </w:tcPr>
+          <w:p>
+            <w:pPr>
+              <w:pStyle w:val="Normal"/>
+              <w:widowControl/>
+              <w:spacing w:lineRule="auto" w:line="240" w:before="0" w:after="0"/>
+              <w:jc w:val="left"/>
+              <w:rPr>
+                <w:rFonts w:ascii="Calibri" w:hAnsi="Calibri" w:eastAsia="Calibri" w:cs=""/>
+                <w:kern w:val="0"/>
+                <w:sz w:val="22"/>
+                <w:szCs w:val="22"/>
+                <w:lang w:val="en-US" w:eastAsia="en-US" w:bidi="ar-SA"/>
+              </w:rPr>
+            </w:pPr>
+            <w:r>
+              <w:rPr>
+                <w:rFonts w:eastAsia="Calibri" w:cs=""/>
+                <w:kern w:val="0"/>
+                <w:sz w:val="22"/>
+                <w:szCs w:val="22"/>
+                <w:lang w:val="en-US" w:eastAsia="en-US" w:bidi="ar-SA"/>
+              </w:rPr>
+            </w:r>
+          </w:p>
+        </w:tc>
+      </w:tr>
+      <w:tr>
+        <w:trPr/>
+        <w:tc>
+          <w:tcPr>
+            <w:tcW w:w="2337" w:type="dxa"/>
+            <w:tcBorders/>
+          </w:tcPr>
+          <w:p>
+            <w:pPr>
+              <w:pStyle w:val="Normal"/>
+              <w:widowControl/>
+              <w:spacing w:lineRule="auto" w:line="240" w:before="0" w:after="0"/>
+              <w:jc w:val="left"/>
+              <w:rPr>
+                <w:rFonts w:ascii="Calibri" w:hAnsi="Calibri" w:eastAsia="Calibri" w:cs=""/>
+                <w:kern w:val="0"/>
+                <w:sz w:val="22"/>
+                <w:szCs w:val="22"/>
+                <w:lang w:val="en-US" w:eastAsia="en-US" w:bidi="ar-SA"/>
+              </w:rPr>
+            </w:pPr>
+            <w:r>
+              <w:rPr>
+                <w:rFonts w:eastAsia="Calibri" w:cs=""/>
+                <w:kern w:val="0"/>
+                <w:sz w:val="22"/>
+                <w:szCs w:val="22"/>
+                <w:lang w:val="en-US" w:eastAsia="en-US" w:bidi="ar-SA"/>
+              </w:rPr>
+            </w:r>
+          </w:p>
+        </w:tc>
+        <w:tc>
+          <w:tcPr>
+            <w:tcW w:w="2337" w:type="dxa"/>
+            <w:tcBorders/>
+          </w:tcPr>
+          <w:p>
+            <w:pPr>
+              <w:pStyle w:val="Normal"/>
+              <w:widowControl/>
+              <w:spacing w:lineRule="auto" w:line="240" w:before="0" w:after="0"/>
+              <w:jc w:val="left"/>
+              <w:rPr>
+                <w:rFonts w:ascii="Calibri" w:hAnsi="Calibri" w:eastAsia="Calibri" w:cs=""/>
+                <w:kern w:val="0"/>
+                <w:sz w:val="22"/>
+                <w:szCs w:val="22"/>
+                <w:lang w:val="en-US" w:eastAsia="en-US" w:bidi="ar-SA"/>
+              </w:rPr>
+            </w:pPr>
+            <w:r>
+              <w:rPr>
+                <w:rFonts w:eastAsia="Calibri" w:cs=""/>
+                <w:kern w:val="0"/>
+                <w:sz w:val="22"/>
+                <w:szCs w:val="22"/>
+                <w:lang w:val="en-US" w:eastAsia="en-US" w:bidi="ar-SA"/>
+              </w:rPr>
+            </w:r>
+          </w:p>
         </w:tc>
         <w:tc>
           <w:tcPr>
             <w:tcW w:w="2338" w:type="dxa"/>
+            <w:tcBorders/>
           </w:tcPr>
-          <w:p/>
-        </w:tc>
-      </w:tr>
-      <w:tr>
-        <w:tc>
-          <w:tcPr>
-            <w:tcW w:w="2337" w:type="dxa"/>
-          </w:tcPr>
-          <w:p/>
+          <w:p>
+            <w:pPr>
+              <w:pStyle w:val="Normal"/>
+              <w:widowControl/>
+              <w:spacing w:lineRule="auto" w:line="240" w:before="0" w:after="0"/>
+              <w:jc w:val="left"/>
+              <w:rPr>
+                <w:rFonts w:ascii="Calibri" w:hAnsi="Calibri" w:eastAsia="Calibri" w:cs=""/>
+                <w:kern w:val="0"/>
+                <w:sz w:val="22"/>
+                <w:szCs w:val="22"/>
+                <w:lang w:val="en-US" w:eastAsia="en-US" w:bidi="ar-SA"/>
+              </w:rPr>
+            </w:pPr>
+            <w:r>
+              <w:rPr>
+                <w:rFonts w:eastAsia="Calibri" w:cs=""/>
+                <w:kern w:val="0"/>
+                <w:sz w:val="22"/>
+                <w:szCs w:val="22"/>
+                <w:lang w:val="en-US" w:eastAsia="en-US" w:bidi="ar-SA"/>
+              </w:rPr>
+            </w:r>
+          </w:p>
         </w:tc>
         <w:tc>
           <w:tcPr>
             <w:tcW w:w="2337" w:type="dxa"/>
+            <w:tcBorders/>
           </w:tcPr>
-          <w:p/>
-        </w:tc>
-        <w:tc>
-          <w:tcPr>
-            <w:tcW w:w="2338" w:type="dxa"/>
-          </w:tcPr>
-          <w:p/>
-        </w:tc>
-        <w:tc>
-          <w:tcPr>
-            <w:tcW w:w="2338" w:type="dxa"/>
-          </w:tcPr>
-          <w:p/>
-        </w:tc>
-      </w:tr>
-      <w:tr>
-        <w:tc>
-          <w:tcPr>
-            <w:tcW w:w="2337" w:type="dxa"/>
-          </w:tcPr>
-          <w:p/>
-        </w:tc>
-        <w:tc>
-          <w:tcPr>
-            <w:tcW w:w="2337" w:type="dxa"/>
-          </w:tcPr>
-          <w:p/>
-        </w:tc>
-        <w:tc>
-          <w:tcPr>
-            <w:tcW w:w="2338" w:type="dxa"/>
-          </w:tcPr>
-          <w:p/>
-        </w:tc>
-        <w:tc>
-          <w:tcPr>
-            <w:tcW w:w="2338" w:type="dxa"/>
-          </w:tcPr>
-          <w:p/>
+          <w:p>
+            <w:pPr>
+              <w:pStyle w:val="Normal"/>
+              <w:widowControl/>
+              <w:spacing w:lineRule="auto" w:line="240" w:before="0" w:after="0"/>
+              <w:jc w:val="left"/>
+              <w:rPr>
+                <w:rFonts w:ascii="Calibri" w:hAnsi="Calibri" w:eastAsia="Calibri" w:cs=""/>
+                <w:kern w:val="0"/>
+                <w:sz w:val="22"/>
+                <w:szCs w:val="22"/>
+                <w:lang w:val="en-US" w:eastAsia="en-US" w:bidi="ar-SA"/>
+              </w:rPr>
+            </w:pPr>
+            <w:r>
+              <w:rPr>
+                <w:rFonts w:eastAsia="Calibri" w:cs=""/>
+                <w:kern w:val="0"/>
+                <w:sz w:val="22"/>
+                <w:szCs w:val="22"/>
+                <w:lang w:val="en-US" w:eastAsia="en-US" w:bidi="ar-SA"/>
+              </w:rPr>
+            </w:r>
+          </w:p>
         </w:tc>
       </w:tr>
     </w:tbl>
-    <w:p/>
-    <w:p/>
-    <w:p/>
-    <w:p/>
-    <w:p/>
-    <w:p/>
-    <w:p/>
-    <w:p/>
-    <w:p/>
-    <w:p/>
-    <w:p/>
-    <w:p/>
-    <w:p/>
-    <w:p/>
-    <w:p/>
-    <w:p/>
-    <w:p/>
-    <w:p/>
+    <w:p>
+      <w:pPr>
+        <w:pStyle w:val="Normal"/>
+        <w:rPr/>
+      </w:pPr>
+      <w:r>
+        <w:rPr/>
+      </w:r>
+    </w:p>
+    <w:p>
+      <w:pPr>
+        <w:pStyle w:val="Normal"/>
+        <w:rPr/>
+      </w:pPr>
+      <w:r>
+        <w:rPr/>
+      </w:r>
+    </w:p>
+    <w:p>
+      <w:pPr>
+        <w:pStyle w:val="Normal"/>
+        <w:rPr/>
+      </w:pPr>
+      <w:r>
+        <w:rPr/>
+      </w:r>
+    </w:p>
+    <w:p>
+      <w:pPr>
+        <w:pStyle w:val="Normal"/>
+        <w:rPr/>
+      </w:pPr>
+      <w:r>
+        <w:rPr/>
+      </w:r>
+    </w:p>
+    <w:p>
+      <w:pPr>
+        <w:pStyle w:val="Normal"/>
+        <w:rPr/>
+      </w:pPr>
+      <w:r>
+        <w:rPr/>
+      </w:r>
+    </w:p>
+    <w:p>
+      <w:pPr>
+        <w:pStyle w:val="Normal"/>
+        <w:rPr/>
+      </w:pPr>
+      <w:r>
+        <w:rPr/>
+      </w:r>
+    </w:p>
+    <w:p>
+      <w:pPr>
+        <w:pStyle w:val="Normal"/>
+        <w:rPr/>
+      </w:pPr>
+      <w:r>
+        <w:rPr/>
+      </w:r>
+    </w:p>
+    <w:p>
+      <w:pPr>
+        <w:pStyle w:val="Normal"/>
+        <w:rPr/>
+      </w:pPr>
+      <w:r>
+        <w:rPr/>
+      </w:r>
+    </w:p>
+    <w:p>
+      <w:pPr>
+        <w:pStyle w:val="Normal"/>
+        <w:rPr/>
+      </w:pPr>
+      <w:r>
+        <w:rPr/>
+      </w:r>
+    </w:p>
+    <w:p>
+      <w:pPr>
+        <w:pStyle w:val="Normal"/>
+        <w:rPr/>
+      </w:pPr>
+      <w:r>
+        <w:rPr/>
+      </w:r>
+    </w:p>
+    <w:p>
+      <w:pPr>
+        <w:pStyle w:val="Normal"/>
+        <w:rPr/>
+      </w:pPr>
+      <w:r>
+        <w:rPr/>
+      </w:r>
+    </w:p>
+    <w:p>
+      <w:pPr>
+        <w:pStyle w:val="Normal"/>
+        <w:rPr/>
+      </w:pPr>
+      <w:r>
+        <w:rPr/>
+      </w:r>
+    </w:p>
+    <w:p>
+      <w:pPr>
+        <w:pStyle w:val="Normal"/>
+        <w:rPr/>
+      </w:pPr>
+      <w:r>
+        <w:rPr/>
+      </w:r>
+    </w:p>
+    <w:p>
+      <w:pPr>
+        <w:pStyle w:val="Normal"/>
+        <w:rPr/>
+      </w:pPr>
+      <w:r>
+        <w:rPr/>
+      </w:r>
+    </w:p>
+    <w:p>
+      <w:pPr>
+        <w:pStyle w:val="Normal"/>
+        <w:rPr/>
+      </w:pPr>
+      <w:r>
+        <w:rPr/>
+      </w:r>
+    </w:p>
+    <w:p>
+      <w:pPr>
+        <w:pStyle w:val="Normal"/>
+        <w:rPr/>
+      </w:pPr>
+      <w:r>
+        <w:rPr/>
+      </w:r>
+    </w:p>
+    <w:p>
+      <w:pPr>
+        <w:pStyle w:val="Normal"/>
+        <w:rPr/>
+      </w:pPr>
+      <w:r>
+        <w:rPr/>
+      </w:r>
+    </w:p>
+    <w:p>
+      <w:pPr>
+        <w:pStyle w:val="Normal"/>
+        <w:rPr/>
+      </w:pPr>
+      <w:r>
+        <w:rPr/>
+      </w:r>
+    </w:p>
     <w:p>
       <w:pPr>
         <w:pStyle w:val="Heading1"/>
-      </w:pPr>
+        <w:rPr/>
+      </w:pPr>
+      <w:r>
+        <w:rPr/>
+      </w:r>
     </w:p>
     <w:p>
       <w:pPr>
         <w:pStyle w:val="Heading1"/>
-      </w:pPr>
-      <w:r>
+        <w:rPr/>
+      </w:pPr>
+      <w:r>
+        <w:rPr/>
         <w:t>Introduction:</w:t>
       </w:r>
       <w:bookmarkStart w:id="0" w:name="_GoBack"/>
       <w:bookmarkEnd w:id="0"/>
     </w:p>
     <w:p>
-      <w:r>
+      <w:pPr>
+        <w:pStyle w:val="Normal"/>
+        <w:rPr/>
+      </w:pPr>
+      <w:r>
+        <w:rPr/>
         <w:t>Scratch-Bot by Pinwheel Robotics is a programmable Toy Robot designed for elementary kids who would want to delve into programming things using simple scratch and block based coding.</w:t>
       </w:r>
     </w:p>
     <w:p>
-      <w:r>
+      <w:pPr>
+        <w:pStyle w:val="Normal"/>
+        <w:rPr/>
+      </w:pPr>
+      <w:r>
+        <w:rPr/>
         <w:t>The Robot should include integrated sensors on the board to understand the environment and respond by way of moving wheels, wagging tails, blinking eyes, changing color, producing sound. The idea is to make the robot interesting and funny for them at the same time kids learning to code!</w:t>
       </w:r>
     </w:p>
     <w:p>
       <w:pPr>
         <w:pStyle w:val="Heading1"/>
-      </w:pPr>
-      <w:r>
+        <w:rPr/>
+      </w:pPr>
+      <w:r>
+        <w:rPr/>
         <w:t>Requirements:</w:t>
       </w:r>
     </w:p>
     <w:p>
-      <w:r>
-        <w:t>1. On board connector for Arduino Nano.</w:t>
-      </w:r>
-    </w:p>
-    <w:p>
-      <w:r>
-        <w:t>2</w:t>
-      </w:r>
-      <w:r>
-        <w:t>. On-board L293D based dual DC Motor drive with PWM capability.</w:t>
-      </w:r>
-    </w:p>
-    <w:p>
-      <w:r>
-        <w:t>3</w:t>
-      </w:r>
-      <w:r>
-        <w:t>. On board Servo Motor drive for wagging tail.</w:t>
-      </w:r>
-    </w:p>
-    <w:p>
-      <w:r>
-        <w:t>4</w:t>
-      </w:r>
-      <w:r>
-        <w:t>. On board 2 TCRT 5000 based proximity sensors for following line.</w:t>
-      </w:r>
-    </w:p>
-    <w:p>
-      <w:r>
-        <w:t>5</w:t>
-      </w:r>
-      <w:r>
-        <w:t xml:space="preserve">. On board Circuit for LDR </w:t>
-      </w:r>
-      <w:r>
-        <w:t>sensor, with</w:t>
-      </w:r>
-      <w:r>
-        <w:t xml:space="preserve"> pinout for connecting only LDR.</w:t>
-      </w:r>
-    </w:p>
-    <w:p>
-      <w:r>
+      <w:pPr>
+        <w:pStyle w:val="Normal"/>
+        <w:rPr/>
+      </w:pPr>
+      <w:r>
+        <w:rPr/>
+        <w:t xml:space="preserve">1. On board connector for Arduino Nano. </w:t>
+      </w:r>
+      <w:r>
+        <w:rPr/>
+        <w:t>ok</w:t>
+      </w:r>
+    </w:p>
+    <w:p>
+      <w:pPr>
+        <w:pStyle w:val="Normal"/>
+        <w:rPr/>
+      </w:pPr>
+      <w:r>
+        <w:rPr/>
+        <w:t>2. On-board L293D based dual DC Motor drive with PWM capability.</w:t>
+      </w:r>
+      <w:r>
+        <w:rPr/>
+        <w:t>ok</w:t>
+      </w:r>
+    </w:p>
+    <w:p>
+      <w:pPr>
+        <w:pStyle w:val="Normal"/>
+        <w:rPr/>
+      </w:pPr>
+      <w:r>
+        <w:rPr/>
+        <w:t>3. On board Servo Motor drive for wagging tail.</w:t>
+      </w:r>
+    </w:p>
+    <w:p>
+      <w:pPr>
+        <w:pStyle w:val="Normal"/>
+        <w:rPr/>
+      </w:pPr>
+      <w:r>
+        <w:rPr/>
+        <w:t>4. On board 2 TCRT 5000 based proximity sensors for following line.</w:t>
+      </w:r>
+    </w:p>
+    <w:p>
+      <w:pPr>
+        <w:pStyle w:val="Normal"/>
+        <w:rPr/>
+      </w:pPr>
+      <w:r>
+        <w:rPr/>
+        <w:t xml:space="preserve">5. On board Circuit for LDR sensor, with pinout for connecting only LDR. </w:t>
+      </w:r>
+      <w:r>
+        <w:rPr/>
+        <w:t>ok</w:t>
+      </w:r>
+    </w:p>
+    <w:p>
+      <w:pPr>
+        <w:pStyle w:val="Normal"/>
+        <w:rPr/>
+      </w:pPr>
+      <w:r>
+        <w:rPr/>
         <w:t>6. Connector for Ultrasonic HC-SR04 sensor interfacing.</w:t>
       </w:r>
-    </w:p>
-    <w:p>
-      <w:r>
+      <w:r>
+        <w:rPr/>
+        <w:t>ok</w:t>
+      </w:r>
+    </w:p>
+    <w:p>
+      <w:pPr>
+        <w:pStyle w:val="Normal"/>
+        <w:rPr/>
+      </w:pPr>
+      <w:r>
+        <w:rPr/>
         <w:t>7. On board connector for 5x5 LED Matrix.</w:t>
       </w:r>
-    </w:p>
-    <w:p>
-      <w:r>
+      <w:r>
+        <w:rPr/>
+        <w:t>ok</w:t>
+      </w:r>
+    </w:p>
+    <w:p>
+      <w:pPr>
+        <w:pStyle w:val="Normal"/>
+        <w:rPr/>
+      </w:pPr>
+      <w:r>
+        <w:rPr/>
         <w:t>8. On board dual 1W RGB LED Drive with LED.</w:t>
       </w:r>
     </w:p>
     <w:p>
-      <w:r>
-        <w:t>9</w:t>
-      </w:r>
-      <w:r>
-        <w:t xml:space="preserve">. On board support for DF Mini Player –Audio </w:t>
-      </w:r>
-      <w:r>
-        <w:t>Output with simple Transistor based amplifier to drive 0.5W 8Ohm Mini Speaker.2 pin connector can be used to connect speaker to board.</w:t>
-      </w:r>
-    </w:p>
-    <w:p>
-      <w:r>
-        <w:t>10.</w:t>
-      </w:r>
-      <w:r>
-        <w:t xml:space="preserve"> </w:t>
-      </w:r>
-      <w:r>
-        <w:t>On board Buzzer</w:t>
-      </w:r>
-      <w:r>
-        <w:t>- either buzzer or speaker will be active at one time.</w:t>
-      </w:r>
-    </w:p>
-    <w:p>
-      <w:r>
-        <w:t>11</w:t>
-      </w:r>
-      <w:r>
-        <w:t>. On board provision for interfacing HC-05/06 Module</w:t>
-      </w:r>
-    </w:p>
-    <w:p>
-      <w:r>
-        <w:t xml:space="preserve">12. 2 Tinker GPIO connector </w:t>
-      </w:r>
-      <w:proofErr w:type="spellStart"/>
-      <w:r>
-        <w:t>Vcc</w:t>
-      </w:r>
-      <w:proofErr w:type="gramStart"/>
-      <w:r>
-        <w:t>,GND,SIG</w:t>
-      </w:r>
-      <w:proofErr w:type="spellEnd"/>
-      <w:proofErr w:type="gramEnd"/>
-    </w:p>
-    <w:p>
-      <w:r>
-        <w:t>14. Dual 2 pin connector for motor interfacing</w:t>
-      </w:r>
-    </w:p>
-    <w:p>
-      <w:r>
-        <w:t xml:space="preserve">15. </w:t>
-      </w:r>
-      <w:r>
-        <w:t xml:space="preserve">Test Points for </w:t>
-      </w:r>
-      <w:proofErr w:type="spellStart"/>
-      <w:r>
-        <w:t>Vcc</w:t>
-      </w:r>
-      <w:proofErr w:type="spellEnd"/>
-      <w:r>
-        <w:t>, GND, VIN.</w:t>
-      </w:r>
-    </w:p>
-    <w:p>
-      <w:r>
-        <w:t>16. On-board Power switch / connector for switch</w:t>
-      </w:r>
-    </w:p>
-    <w:p>
-      <w:r>
-        <w:t xml:space="preserve">17. </w:t>
-      </w:r>
-      <w:r>
-        <w:t>On board 5V regulated DC Power with capacitors.</w:t>
-      </w:r>
-    </w:p>
-    <w:p>
-      <w:r>
+      <w:pPr>
+        <w:pStyle w:val="Normal"/>
+        <w:rPr/>
+      </w:pPr>
+      <w:r>
+        <w:rPr/>
+        <w:t>9. On board support for DF Mini Player –Audio Output with simple Transistor based amplifier to drive 0.5W 8Ohm Mini Speaker.2 pin connector can be used to connect speaker to board.</w:t>
+      </w:r>
+    </w:p>
+    <w:p>
+      <w:pPr>
+        <w:pStyle w:val="Normal"/>
+        <w:rPr/>
+      </w:pPr>
+      <w:r>
+        <w:rPr/>
+        <w:t>10. On board Buzzer- either buzzer or speaker will be active at one time.</w:t>
+      </w:r>
+      <w:r>
+        <w:rPr/>
+        <w:t>ok</w:t>
+      </w:r>
+    </w:p>
+    <w:p>
+      <w:pPr>
+        <w:pStyle w:val="Normal"/>
+        <w:rPr/>
+      </w:pPr>
+      <w:r>
+        <w:rPr/>
+        <w:t xml:space="preserve">11. On board provision for interfacing HC-05/06 Module </w:t>
+      </w:r>
+      <w:r>
+        <w:rPr/>
+        <w:t>ok</w:t>
+      </w:r>
+    </w:p>
+    <w:p>
+      <w:pPr>
+        <w:pStyle w:val="Normal"/>
+        <w:rPr/>
+      </w:pPr>
+      <w:r>
+        <w:rPr/>
+        <w:t xml:space="preserve">12. 2 Tinker GPIO connector Vcc,GND,SIG </w:t>
+      </w:r>
+      <w:r>
+        <w:rPr/>
+        <w:t>ok</w:t>
+      </w:r>
+    </w:p>
+    <w:p>
+      <w:pPr>
+        <w:pStyle w:val="Normal"/>
+        <w:rPr/>
+      </w:pPr>
+      <w:r>
+        <w:rPr/>
+        <w:t xml:space="preserve">14. Dual 2 pin connector for motor interfacing </w:t>
+      </w:r>
+      <w:r>
+        <w:rPr/>
+        <w:t>ok</w:t>
+      </w:r>
+    </w:p>
+    <w:p>
+      <w:pPr>
+        <w:pStyle w:val="Normal"/>
+        <w:rPr/>
+      </w:pPr>
+      <w:r>
+        <w:rPr/>
+        <w:t xml:space="preserve">15. Test Points for Vcc, GND, VIN. </w:t>
+      </w:r>
+      <w:r>
+        <w:rPr/>
+        <w:t>ok</w:t>
+      </w:r>
+    </w:p>
+    <w:p>
+      <w:pPr>
+        <w:pStyle w:val="Normal"/>
+        <w:rPr/>
+      </w:pPr>
+      <w:r>
+        <w:rPr/>
+        <w:t xml:space="preserve">16. On-board Power switch / connector for switch </w:t>
+      </w:r>
+      <w:r>
+        <w:rPr/>
+        <w:t>ok</w:t>
+      </w:r>
+    </w:p>
+    <w:p>
+      <w:pPr>
+        <w:pStyle w:val="Normal"/>
+        <w:rPr/>
+      </w:pPr>
+      <w:r>
+        <w:rPr/>
+        <w:t>17. On board 5V regulated DC Power with capacitors.</w:t>
+      </w:r>
+      <w:r>
+        <w:rPr/>
+        <w:t>ok</w:t>
+      </w:r>
+    </w:p>
+    <w:p>
+      <w:pPr>
+        <w:pStyle w:val="Normal"/>
+        <w:rPr/>
+      </w:pPr>
+      <w:r>
+        <w:rPr/>
         <w:t>18. Dual Li-Ion 18650 Battery – Charging circuit not required.</w:t>
       </w:r>
-    </w:p>
-    <w:p>
-      <w:r>
+      <w:r>
+        <w:rPr>
+          <w:lang w:val="en-IN"/>
+        </w:rPr>
+        <w:t>ok</w:t>
+      </w:r>
+    </w:p>
+    <w:p>
+      <w:pPr>
+        <w:pStyle w:val="Normal"/>
+        <w:rPr/>
+      </w:pPr>
+      <w:r>
+        <w:rPr/>
         <w:t>19. Charger to be provided separately.</w:t>
       </w:r>
     </w:p>
     <w:p>
-      <w:r>
+      <w:pPr>
+        <w:pStyle w:val="Normal"/>
+        <w:rPr/>
+      </w:pPr>
+      <w:r>
+        <w:rPr/>
         <w:t>20. Connector for charge display module.</w:t>
       </w:r>
     </w:p>
-    <w:p/>
-    <w:p/>
-    <w:p/>
+    <w:p>
+      <w:pPr>
+        <w:pStyle w:val="Normal"/>
+        <w:rPr/>
+      </w:pPr>
+      <w:r>
+        <w:rPr/>
+      </w:r>
+    </w:p>
+    <w:p>
+      <w:pPr>
+        <w:pStyle w:val="Normal"/>
+        <w:rPr/>
+      </w:pPr>
+      <w:r>
+        <w:rPr/>
+      </w:r>
+    </w:p>
+    <w:p>
+      <w:pPr>
+        <w:pStyle w:val="Normal"/>
+        <w:widowControl/>
+        <w:bidi w:val="0"/>
+        <w:spacing w:lineRule="auto" w:line="259" w:before="0" w:after="160"/>
+        <w:jc w:val="left"/>
+        <w:rPr/>
+      </w:pPr>
+      <w:r>
+        <w:rPr/>
+      </w:r>
+    </w:p>
     <w:sectPr>
+      <w:type w:val="nextPage"/>
       <w:pgSz w:w="12240" w:h="15840"/>
-      <w:pgMar w:top="1440" w:right="1440" w:bottom="1440" w:left="1440" w:header="720" w:footer="720" w:gutter="0"/>
-      <w:cols w:space="720"/>
-      <w:docGrid w:linePitch="360"/>
+      <w:pgMar w:left="1440" w:right="1440" w:header="0" w:top="1440" w:footer="0" w:bottom="1440" w:gutter="0"/>
+      <w:pgNumType w:fmt="decimal"/>
+      <w:formProt w:val="false"/>
+      <w:textDirection w:val="lrTb"/>
+      <w:docGrid w:type="default" w:linePitch="360" w:charSpace="4096"/>
     </w:sectPr>
   </w:body>
 </w:document>
 </file>
 
 <file path=word/styles.xml><?xml version="1.0" encoding="utf-8"?>
-<w:styles xmlns:mc="http://schemas.openxmlformats.org/markup-compatibility/2006" xmlns:r="http://schemas.openxmlformats.org/officeDocument/2006/relationships" xmlns:w="http://schemas.openxmlformats.org/wordprocessingml/2006/main" xmlns:w14="http://schemas.microsoft.com/office/word/2010/wordml" xmlns:w15="http://schemas.microsoft.com/office/word/2012/wordml" mc:Ignorable="w14 w15">
+<w:styles xmlns:w="http://schemas.openxmlformats.org/wordprocessingml/2006/main" xmlns:w14="http://schemas.microsoft.com/office/word/2010/wordml" xmlns:mc="http://schemas.openxmlformats.org/markup-compatibility/2006" mc:Ignorable="w14">
   <w:docDefaults>
     <w:rPrDefault>
       <w:rPr>
-        <w:rFonts w:asciiTheme="minorHAnsi" w:eastAsiaTheme="minorHAnsi" w:hAnsiTheme="minorHAnsi" w:cstheme="minorBidi"/>
+        <w:rFonts w:ascii="Calibri" w:hAnsi="Calibri" w:eastAsia="Calibri" w:cs="" w:asciiTheme="minorHAnsi" w:cstheme="minorBidi" w:eastAsiaTheme="minorHAnsi" w:hAnsiTheme="minorHAnsi"/>
         <w:sz w:val="22"/>
         <w:szCs w:val="22"/>
         <w:lang w:val="en-US" w:eastAsia="en-US" w:bidi="ar-SA"/>
@@ -424,21 +1195,21 @@
     </w:rPrDefault>
     <w:pPrDefault>
       <w:pPr>
-        <w:spacing w:after="160" w:line="259" w:lineRule="auto"/>
+        <w:suppressAutoHyphens w:val="true"/>
       </w:pPr>
     </w:pPrDefault>
   </w:docDefaults>
   <w:latentStyles w:defLockedState="0" w:defUIPriority="99" w:defSemiHidden="0" w:defUnhideWhenUsed="0" w:defQFormat="0" w:count="371">
     <w:lsdException w:name="Normal" w:uiPriority="0" w:qFormat="1"/>
     <w:lsdException w:name="heading 1" w:uiPriority="9" w:qFormat="1"/>
-    <w:lsdException w:name="heading 2" w:semiHidden="1" w:uiPriority="9" w:unhideWhenUsed="1" w:qFormat="1"/>
-    <w:lsdException w:name="heading 3" w:semiHidden="1" w:uiPriority="9" w:unhideWhenUsed="1" w:qFormat="1"/>
-    <w:lsdException w:name="heading 4" w:semiHidden="1" w:uiPriority="9" w:unhideWhenUsed="1" w:qFormat="1"/>
-    <w:lsdException w:name="heading 5" w:semiHidden="1" w:uiPriority="9" w:unhideWhenUsed="1" w:qFormat="1"/>
-    <w:lsdException w:name="heading 6" w:semiHidden="1" w:uiPriority="9" w:unhideWhenUsed="1" w:qFormat="1"/>
-    <w:lsdException w:name="heading 7" w:semiHidden="1" w:uiPriority="9" w:unhideWhenUsed="1" w:qFormat="1"/>
-    <w:lsdException w:name="heading 8" w:semiHidden="1" w:uiPriority="9" w:unhideWhenUsed="1" w:qFormat="1"/>
-    <w:lsdException w:name="heading 9" w:semiHidden="1" w:uiPriority="9" w:unhideWhenUsed="1" w:qFormat="1"/>
+    <w:lsdException w:name="heading 2" w:uiPriority="9" w:semiHidden="1" w:unhideWhenUsed="1" w:qFormat="1"/>
+    <w:lsdException w:name="heading 3" w:uiPriority="9" w:semiHidden="1" w:unhideWhenUsed="1" w:qFormat="1"/>
+    <w:lsdException w:name="heading 4" w:uiPriority="9" w:semiHidden="1" w:unhideWhenUsed="1" w:qFormat="1"/>
+    <w:lsdException w:name="heading 5" w:uiPriority="9" w:semiHidden="1" w:unhideWhenUsed="1" w:qFormat="1"/>
+    <w:lsdException w:name="heading 6" w:uiPriority="9" w:semiHidden="1" w:unhideWhenUsed="1" w:qFormat="1"/>
+    <w:lsdException w:name="heading 7" w:uiPriority="9" w:semiHidden="1" w:unhideWhenUsed="1" w:qFormat="1"/>
+    <w:lsdException w:name="heading 8" w:uiPriority="9" w:semiHidden="1" w:unhideWhenUsed="1" w:qFormat="1"/>
+    <w:lsdException w:name="heading 9" w:uiPriority="9" w:semiHidden="1" w:unhideWhenUsed="1" w:qFormat="1"/>
     <w:lsdException w:name="index 1" w:semiHidden="1" w:unhideWhenUsed="1"/>
     <w:lsdException w:name="index 2" w:semiHidden="1" w:unhideWhenUsed="1"/>
     <w:lsdException w:name="index 3" w:semiHidden="1" w:unhideWhenUsed="1"/>
@@ -448,22 +1219,22 @@
     <w:lsdException w:name="index 7" w:semiHidden="1" w:unhideWhenUsed="1"/>
     <w:lsdException w:name="index 8" w:semiHidden="1" w:unhideWhenUsed="1"/>
     <w:lsdException w:name="index 9" w:semiHidden="1" w:unhideWhenUsed="1"/>
-    <w:lsdException w:name="toc 1" w:semiHidden="1" w:uiPriority="39" w:unhideWhenUsed="1"/>
-    <w:lsdException w:name="toc 2" w:semiHidden="1" w:uiPriority="39" w:unhideWhenUsed="1"/>
-    <w:lsdException w:name="toc 3" w:semiHidden="1" w:uiPriority="39" w:unhideWhenUsed="1"/>
-    <w:lsdException w:name="toc 4" w:semiHidden="1" w:uiPriority="39" w:unhideWhenUsed="1"/>
-    <w:lsdException w:name="toc 5" w:semiHidden="1" w:uiPriority="39" w:unhideWhenUsed="1"/>
-    <w:lsdException w:name="toc 6" w:semiHidden="1" w:uiPriority="39" w:unhideWhenUsed="1"/>
-    <w:lsdException w:name="toc 7" w:semiHidden="1" w:uiPriority="39" w:unhideWhenUsed="1"/>
-    <w:lsdException w:name="toc 8" w:semiHidden="1" w:uiPriority="39" w:unhideWhenUsed="1"/>
-    <w:lsdException w:name="toc 9" w:semiHidden="1" w:uiPriority="39" w:unhideWhenUsed="1"/>
+    <w:lsdException w:name="toc 1" w:uiPriority="39" w:semiHidden="1" w:unhideWhenUsed="1"/>
+    <w:lsdException w:name="toc 2" w:uiPriority="39" w:semiHidden="1" w:unhideWhenUsed="1"/>
+    <w:lsdException w:name="toc 3" w:uiPriority="39" w:semiHidden="1" w:unhideWhenUsed="1"/>
+    <w:lsdException w:name="toc 4" w:uiPriority="39" w:semiHidden="1" w:unhideWhenUsed="1"/>
+    <w:lsdException w:name="toc 5" w:uiPriority="39" w:semiHidden="1" w:unhideWhenUsed="1"/>
+    <w:lsdException w:name="toc 6" w:uiPriority="39" w:semiHidden="1" w:unhideWhenUsed="1"/>
+    <w:lsdException w:name="toc 7" w:uiPriority="39" w:semiHidden="1" w:unhideWhenUsed="1"/>
+    <w:lsdException w:name="toc 8" w:uiPriority="39" w:semiHidden="1" w:unhideWhenUsed="1"/>
+    <w:lsdException w:name="toc 9" w:uiPriority="39" w:semiHidden="1" w:unhideWhenUsed="1"/>
     <w:lsdException w:name="Normal Indent" w:semiHidden="1" w:unhideWhenUsed="1"/>
     <w:lsdException w:name="footnote text" w:semiHidden="1" w:unhideWhenUsed="1"/>
     <w:lsdException w:name="annotation text" w:semiHidden="1" w:unhideWhenUsed="1"/>
     <w:lsdException w:name="header" w:semiHidden="1" w:unhideWhenUsed="1"/>
     <w:lsdException w:name="footer" w:semiHidden="1" w:unhideWhenUsed="1"/>
     <w:lsdException w:name="index heading" w:semiHidden="1" w:unhideWhenUsed="1"/>
-    <w:lsdException w:name="caption" w:semiHidden="1" w:uiPriority="35" w:unhideWhenUsed="1" w:qFormat="1"/>
+    <w:lsdException w:name="caption" w:uiPriority="35" w:semiHidden="1" w:unhideWhenUsed="1" w:qFormat="1"/>
     <w:lsdException w:name="table of figures" w:semiHidden="1" w:unhideWhenUsed="1"/>
     <w:lsdException w:name="envelope address" w:semiHidden="1" w:unhideWhenUsed="1"/>
     <w:lsdException w:name="envelope return" w:semiHidden="1" w:unhideWhenUsed="1"/>
@@ -494,7 +1265,7 @@
     <w:lsdException w:name="Title" w:uiPriority="10" w:qFormat="1"/>
     <w:lsdException w:name="Closing" w:semiHidden="1" w:unhideWhenUsed="1"/>
     <w:lsdException w:name="Signature" w:semiHidden="1" w:unhideWhenUsed="1"/>
-    <w:lsdException w:name="Default Paragraph Font" w:semiHidden="1" w:uiPriority="1" w:unhideWhenUsed="1"/>
+    <w:lsdException w:name="Default Paragraph Font" w:uiPriority="1" w:semiHidden="1" w:unhideWhenUsed="1"/>
     <w:lsdException w:name="Body Text" w:semiHidden="1" w:unhideWhenUsed="1"/>
     <w:lsdException w:name="Body Text Indent" w:semiHidden="1" w:unhideWhenUsed="1"/>
     <w:lsdException w:name="List Continue" w:semiHidden="1" w:unhideWhenUsed="1"/>
@@ -694,8 +1465,8 @@
     <w:lsdException w:name="Subtle Reference" w:uiPriority="31" w:qFormat="1"/>
     <w:lsdException w:name="Intense Reference" w:uiPriority="32" w:qFormat="1"/>
     <w:lsdException w:name="Book Title" w:uiPriority="33" w:qFormat="1"/>
-    <w:lsdException w:name="Bibliography" w:semiHidden="1" w:uiPriority="37" w:unhideWhenUsed="1"/>
-    <w:lsdException w:name="TOC Heading" w:semiHidden="1" w:uiPriority="39" w:unhideWhenUsed="1" w:qFormat="1"/>
+    <w:lsdException w:name="Bibliography" w:uiPriority="37" w:semiHidden="1" w:unhideWhenUsed="1"/>
+    <w:lsdException w:name="TOC Heading" w:uiPriority="39" w:semiHidden="1" w:unhideWhenUsed="1" w:qFormat="1"/>
     <w:lsdException w:name="Plain Table 1" w:uiPriority="41"/>
     <w:lsdException w:name="Plain Table 2" w:uiPriority="42"/>
     <w:lsdException w:name="Plain Table 3" w:uiPriority="43"/>
@@ -801,79 +1572,188 @@
     <w:lsdException w:name="List Table 6 Colorful Accent 6" w:uiPriority="51"/>
     <w:lsdException w:name="List Table 7 Colorful Accent 6" w:uiPriority="52"/>
   </w:latentStyles>
-  <w:style w:type="paragraph" w:default="1" w:styleId="Normal">
+  <w:style w:type="paragraph" w:styleId="Normal" w:default="1">
     <w:name w:val="Normal"/>
     <w:qFormat/>
+    <w:pPr>
+      <w:widowControl/>
+      <w:bidi w:val="0"/>
+      <w:spacing w:lineRule="auto" w:line="259" w:before="0" w:after="160"/>
+      <w:jc w:val="left"/>
+    </w:pPr>
+    <w:rPr>
+      <w:rFonts w:ascii="Calibri" w:hAnsi="Calibri" w:eastAsia="Calibri" w:cs="" w:asciiTheme="minorHAnsi" w:cstheme="minorBidi" w:eastAsiaTheme="minorHAnsi" w:hAnsiTheme="minorHAnsi"/>
+      <w:color w:val="auto"/>
+      <w:kern w:val="0"/>
+      <w:sz w:val="22"/>
+      <w:szCs w:val="22"/>
+      <w:lang w:val="en-US" w:eastAsia="en-US" w:bidi="ar-SA"/>
+    </w:rPr>
   </w:style>
   <w:style w:type="paragraph" w:styleId="Heading1">
-    <w:name w:val="heading 1"/>
+    <w:name w:val="Heading 1"/>
     <w:basedOn w:val="Normal"/>
     <w:next w:val="Normal"/>
     <w:link w:val="Heading1Char"/>
     <w:uiPriority w:val="9"/>
     <w:qFormat/>
-    <w:rsid w:val="001C4AF2"/>
+    <w:rsid w:val="001c4af2"/>
     <w:pPr>
-      <w:keepNext/>
+      <w:keepNext w:val="true"/>
       <w:keepLines/>
       <w:spacing w:before="240" w:after="0"/>
       <w:outlineLvl w:val="0"/>
     </w:pPr>
     <w:rPr>
-      <w:rFonts w:asciiTheme="majorHAnsi" w:eastAsiaTheme="majorEastAsia" w:hAnsiTheme="majorHAnsi" w:cstheme="majorBidi"/>
-      <w:color w:val="2E74B5" w:themeColor="accent1" w:themeShade="BF"/>
+      <w:rFonts w:ascii="Calibri Light" w:hAnsi="Calibri Light" w:eastAsia="" w:cs="" w:asciiTheme="majorHAnsi" w:cstheme="majorBidi" w:eastAsiaTheme="majorEastAsia" w:hAnsiTheme="majorHAnsi"/>
+      <w:color w:val="2E74B5" w:themeColor="accent1" w:themeShade="bf"/>
       <w:sz w:val="32"/>
       <w:szCs w:val="32"/>
     </w:rPr>
   </w:style>
   <w:style w:type="paragraph" w:styleId="Heading2">
-    <w:name w:val="heading 2"/>
+    <w:name w:val="Heading 2"/>
     <w:basedOn w:val="Normal"/>
     <w:next w:val="Normal"/>
     <w:link w:val="Heading2Char"/>
     <w:uiPriority w:val="9"/>
     <w:unhideWhenUsed/>
     <w:qFormat/>
-    <w:rsid w:val="001C4AF2"/>
+    <w:rsid w:val="001c4af2"/>
     <w:pPr>
-      <w:keepNext/>
+      <w:keepNext w:val="true"/>
       <w:keepLines/>
       <w:spacing w:before="40" w:after="0"/>
       <w:outlineLvl w:val="1"/>
     </w:pPr>
     <w:rPr>
-      <w:rFonts w:asciiTheme="majorHAnsi" w:eastAsiaTheme="majorEastAsia" w:hAnsiTheme="majorHAnsi" w:cstheme="majorBidi"/>
-      <w:color w:val="2E74B5" w:themeColor="accent1" w:themeShade="BF"/>
+      <w:rFonts w:ascii="Calibri Light" w:hAnsi="Calibri Light" w:eastAsia="" w:cs="" w:asciiTheme="majorHAnsi" w:cstheme="majorBidi" w:eastAsiaTheme="majorEastAsia" w:hAnsiTheme="majorHAnsi"/>
+      <w:color w:val="2E74B5" w:themeColor="accent1" w:themeShade="bf"/>
       <w:sz w:val="26"/>
       <w:szCs w:val="26"/>
     </w:rPr>
   </w:style>
-  <w:style w:type="character" w:default="1" w:styleId="DefaultParagraphFont">
+  <w:style w:type="character" w:styleId="DefaultParagraphFont" w:default="1">
     <w:name w:val="Default Paragraph Font"/>
     <w:uiPriority w:val="1"/>
     <w:semiHidden/>
     <w:unhideWhenUsed/>
+    <w:qFormat/>
+    <w:rPr/>
   </w:style>
-  <w:style w:type="table" w:default="1" w:styleId="TableNormal">
-    <w:name w:val="Normal Table"/>
-    <w:uiPriority w:val="99"/>
-    <w:semiHidden/>
-    <w:unhideWhenUsed/>
-    <w:tblPr>
-      <w:tblInd w:w="0" w:type="dxa"/>
-      <w:tblCellMar>
-        <w:top w:w="0" w:type="dxa"/>
-        <w:left w:w="108" w:type="dxa"/>
-        <w:bottom w:w="0" w:type="dxa"/>
-        <w:right w:w="108" w:type="dxa"/>
-      </w:tblCellMar>
-    </w:tblPr>
+  <w:style w:type="character" w:styleId="TitleChar" w:customStyle="1">
+    <w:name w:val="Title Char"/>
+    <w:basedOn w:val="DefaultParagraphFont"/>
+    <w:link w:val="Title"/>
+    <w:uiPriority w:val="10"/>
+    <w:qFormat/>
+    <w:rsid w:val="001c4af2"/>
+    <w:rPr>
+      <w:rFonts w:ascii="Calibri Light" w:hAnsi="Calibri Light" w:eastAsia="" w:cs="" w:asciiTheme="majorHAnsi" w:cstheme="majorBidi" w:eastAsiaTheme="majorEastAsia" w:hAnsiTheme="majorHAnsi"/>
+      <w:spacing w:val="-10"/>
+      <w:kern w:val="2"/>
+      <w:sz w:val="56"/>
+      <w:szCs w:val="56"/>
+    </w:rPr>
   </w:style>
-  <w:style w:type="numbering" w:default="1" w:styleId="NoList">
-    <w:name w:val="No List"/>
-    <w:uiPriority w:val="99"/>
-    <w:semiHidden/>
-    <w:unhideWhenUsed/>
+  <w:style w:type="character" w:styleId="Heading2Char" w:customStyle="1">
+    <w:name w:val="Heading 2 Char"/>
+    <w:basedOn w:val="DefaultParagraphFont"/>
+    <w:link w:val="Heading2"/>
+    <w:uiPriority w:val="9"/>
+    <w:qFormat/>
+    <w:rsid w:val="001c4af2"/>
+    <w:rPr>
+      <w:rFonts w:ascii="Calibri Light" w:hAnsi="Calibri Light" w:eastAsia="" w:cs="" w:asciiTheme="majorHAnsi" w:cstheme="majorBidi" w:eastAsiaTheme="majorEastAsia" w:hAnsiTheme="majorHAnsi"/>
+      <w:color w:val="2E74B5" w:themeColor="accent1" w:themeShade="bf"/>
+      <w:sz w:val="26"/>
+      <w:szCs w:val="26"/>
+    </w:rPr>
+  </w:style>
+  <w:style w:type="character" w:styleId="SubtitleChar" w:customStyle="1">
+    <w:name w:val="Subtitle Char"/>
+    <w:basedOn w:val="DefaultParagraphFont"/>
+    <w:link w:val="Subtitle"/>
+    <w:uiPriority w:val="11"/>
+    <w:qFormat/>
+    <w:rsid w:val="001c4af2"/>
+    <w:rPr>
+      <w:rFonts w:eastAsia="" w:eastAsiaTheme="minorEastAsia"/>
+      <w:color w:val="5A5A5A" w:themeColor="text1" w:themeTint="a5"/>
+      <w:spacing w:val="15"/>
+    </w:rPr>
+  </w:style>
+  <w:style w:type="character" w:styleId="Heading1Char" w:customStyle="1">
+    <w:name w:val="Heading 1 Char"/>
+    <w:basedOn w:val="DefaultParagraphFont"/>
+    <w:link w:val="Heading1"/>
+    <w:uiPriority w:val="9"/>
+    <w:qFormat/>
+    <w:rsid w:val="001c4af2"/>
+    <w:rPr>
+      <w:rFonts w:ascii="Calibri Light" w:hAnsi="Calibri Light" w:eastAsia="" w:cs="" w:asciiTheme="majorHAnsi" w:cstheme="majorBidi" w:eastAsiaTheme="majorEastAsia" w:hAnsiTheme="majorHAnsi"/>
+      <w:color w:val="2E74B5" w:themeColor="accent1" w:themeShade="bf"/>
+      <w:sz w:val="32"/>
+      <w:szCs w:val="32"/>
+    </w:rPr>
+  </w:style>
+  <w:style w:type="paragraph" w:styleId="Heading">
+    <w:name w:val="Heading"/>
+    <w:basedOn w:val="Normal"/>
+    <w:next w:val="TextBody"/>
+    <w:qFormat/>
+    <w:pPr>
+      <w:keepNext w:val="true"/>
+      <w:spacing w:before="240" w:after="120"/>
+    </w:pPr>
+    <w:rPr>
+      <w:rFonts w:ascii="Liberation Sans" w:hAnsi="Liberation Sans" w:eastAsia="Microsoft YaHei" w:cs="Arial"/>
+      <w:sz w:val="28"/>
+      <w:szCs w:val="28"/>
+    </w:rPr>
+  </w:style>
+  <w:style w:type="paragraph" w:styleId="TextBody">
+    <w:name w:val="Body Text"/>
+    <w:basedOn w:val="Normal"/>
+    <w:pPr>
+      <w:spacing w:lineRule="auto" w:line="276" w:before="0" w:after="140"/>
+    </w:pPr>
+    <w:rPr/>
+  </w:style>
+  <w:style w:type="paragraph" w:styleId="List">
+    <w:name w:val="List"/>
+    <w:basedOn w:val="TextBody"/>
+    <w:pPr/>
+    <w:rPr>
+      <w:rFonts w:cs="Arial"/>
+    </w:rPr>
+  </w:style>
+  <w:style w:type="paragraph" w:styleId="Caption">
+    <w:name w:val="Caption"/>
+    <w:basedOn w:val="Normal"/>
+    <w:qFormat/>
+    <w:pPr>
+      <w:suppressLineNumbers/>
+      <w:spacing w:before="120" w:after="120"/>
+    </w:pPr>
+    <w:rPr>
+      <w:rFonts w:cs="Arial"/>
+      <w:i/>
+      <w:iCs/>
+      <w:sz w:val="24"/>
+      <w:szCs w:val="24"/>
+    </w:rPr>
+  </w:style>
+  <w:style w:type="paragraph" w:styleId="Index">
+    <w:name w:val="Index"/>
+    <w:basedOn w:val="Normal"/>
+    <w:qFormat/>
+    <w:pPr>
+      <w:suppressLineNumbers/>
+    </w:pPr>
+    <w:rPr>
+      <w:rFonts w:cs="Arial"/>
+    </w:rPr>
   </w:style>
   <w:style w:type="paragraph" w:styleId="Title">
     <w:name w:val="Title"/>
@@ -882,44 +1762,17 @@
     <w:link w:val="TitleChar"/>
     <w:uiPriority w:val="10"/>
     <w:qFormat/>
-    <w:rsid w:val="001C4AF2"/>
+    <w:rsid w:val="001c4af2"/>
     <w:pPr>
-      <w:spacing w:after="0" w:line="240" w:lineRule="auto"/>
+      <w:spacing w:lineRule="auto" w:line="240" w:before="0" w:after="0"/>
       <w:contextualSpacing/>
     </w:pPr>
     <w:rPr>
-      <w:rFonts w:asciiTheme="majorHAnsi" w:eastAsiaTheme="majorEastAsia" w:hAnsiTheme="majorHAnsi" w:cstheme="majorBidi"/>
+      <w:rFonts w:ascii="Calibri Light" w:hAnsi="Calibri Light" w:eastAsia="" w:cs="" w:asciiTheme="majorHAnsi" w:cstheme="majorBidi" w:eastAsiaTheme="majorEastAsia" w:hAnsiTheme="majorHAnsi"/>
       <w:spacing w:val="-10"/>
-      <w:kern w:val="28"/>
+      <w:kern w:val="2"/>
       <w:sz w:val="56"/>
       <w:szCs w:val="56"/>
-    </w:rPr>
-  </w:style>
-  <w:style w:type="character" w:customStyle="1" w:styleId="TitleChar">
-    <w:name w:val="Title Char"/>
-    <w:basedOn w:val="DefaultParagraphFont"/>
-    <w:link w:val="Title"/>
-    <w:uiPriority w:val="10"/>
-    <w:rsid w:val="001C4AF2"/>
-    <w:rPr>
-      <w:rFonts w:asciiTheme="majorHAnsi" w:eastAsiaTheme="majorEastAsia" w:hAnsiTheme="majorHAnsi" w:cstheme="majorBidi"/>
-      <w:spacing w:val="-10"/>
-      <w:kern w:val="28"/>
-      <w:sz w:val="56"/>
-      <w:szCs w:val="56"/>
-    </w:rPr>
-  </w:style>
-  <w:style w:type="character" w:customStyle="1" w:styleId="Heading2Char">
-    <w:name w:val="Heading 2 Char"/>
-    <w:basedOn w:val="DefaultParagraphFont"/>
-    <w:link w:val="Heading2"/>
-    <w:uiPriority w:val="9"/>
-    <w:rsid w:val="001C4AF2"/>
-    <w:rPr>
-      <w:rFonts w:asciiTheme="majorHAnsi" w:eastAsiaTheme="majorEastAsia" w:hAnsiTheme="majorHAnsi" w:cstheme="majorBidi"/>
-      <w:color w:val="2E74B5" w:themeColor="accent1" w:themeShade="BF"/>
-      <w:sz w:val="26"/>
-      <w:szCs w:val="26"/>
     </w:rPr>
   </w:style>
   <w:style w:type="paragraph" w:styleId="Subtitle">
@@ -929,59 +1782,51 @@
     <w:link w:val="SubtitleChar"/>
     <w:uiPriority w:val="11"/>
     <w:qFormat/>
-    <w:rsid w:val="001C4AF2"/>
-    <w:pPr>
-      <w:numPr>
-        <w:ilvl w:val="1"/>
-      </w:numPr>
-    </w:pPr>
+    <w:rsid w:val="001c4af2"/>
+    <w:pPr/>
     <w:rPr>
-      <w:rFonts w:eastAsiaTheme="minorEastAsia"/>
-      <w:color w:val="5A5A5A" w:themeColor="text1" w:themeTint="A5"/>
+      <w:rFonts w:eastAsia="" w:eastAsiaTheme="minorEastAsia"/>
+      <w:color w:val="5A5A5A" w:themeColor="text1" w:themeTint="a5"/>
       <w:spacing w:val="15"/>
     </w:rPr>
   </w:style>
-  <w:style w:type="character" w:customStyle="1" w:styleId="SubtitleChar">
-    <w:name w:val="Subtitle Char"/>
-    <w:basedOn w:val="DefaultParagraphFont"/>
-    <w:link w:val="Subtitle"/>
-    <w:uiPriority w:val="11"/>
-    <w:rsid w:val="001C4AF2"/>
-    <w:rPr>
-      <w:rFonts w:eastAsiaTheme="minorEastAsia"/>
-      <w:color w:val="5A5A5A" w:themeColor="text1" w:themeTint="A5"/>
-      <w:spacing w:val="15"/>
-    </w:rPr>
+  <w:style w:type="numbering" w:styleId="NoList" w:default="1">
+    <w:name w:val="No List"/>
+    <w:uiPriority w:val="99"/>
+    <w:semiHidden/>
+    <w:unhideWhenUsed/>
+    <w:qFormat/>
   </w:style>
-  <w:style w:type="character" w:customStyle="1" w:styleId="Heading1Char">
-    <w:name w:val="Heading 1 Char"/>
-    <w:basedOn w:val="DefaultParagraphFont"/>
-    <w:link w:val="Heading1"/>
-    <w:uiPriority w:val="9"/>
-    <w:rsid w:val="001C4AF2"/>
-    <w:rPr>
-      <w:rFonts w:asciiTheme="majorHAnsi" w:eastAsiaTheme="majorEastAsia" w:hAnsiTheme="majorHAnsi" w:cstheme="majorBidi"/>
-      <w:color w:val="2E74B5" w:themeColor="accent1" w:themeShade="BF"/>
-      <w:sz w:val="32"/>
-      <w:szCs w:val="32"/>
-    </w:rPr>
+  <w:style w:type="table" w:default="1" w:styleId="TableNormal">
+    <w:name w:val="Normal Table"/>
+    <w:uiPriority w:val="99"/>
+    <w:semiHidden/>
+    <w:unhideWhenUsed/>
+    <w:tblPr>
+      <w:tblCellMar>
+        <w:top w:w="0" w:type="dxa"/>
+        <w:left w:w="108" w:type="dxa"/>
+        <w:bottom w:w="0" w:type="dxa"/>
+        <w:right w:w="108" w:type="dxa"/>
+      </w:tblCellMar>
+    </w:tblPr>
   </w:style>
   <w:style w:type="table" w:styleId="TableGrid">
     <w:name w:val="Table Grid"/>
     <w:basedOn w:val="TableNormal"/>
     <w:uiPriority w:val="39"/>
-    <w:rsid w:val="001C4AF2"/>
+    <w:rsid w:val="001c4af2"/>
     <w:pPr>
       <w:spacing w:after="0" w:line="240" w:lineRule="auto"/>
     </w:pPr>
     <w:tblPr>
       <w:tblBorders>
-        <w:top w:val="single" w:sz="4" w:space="0" w:color="auto"/>
-        <w:left w:val="single" w:sz="4" w:space="0" w:color="auto"/>
-        <w:bottom w:val="single" w:sz="4" w:space="0" w:color="auto"/>
-        <w:right w:val="single" w:sz="4" w:space="0" w:color="auto"/>
-        <w:insideH w:val="single" w:sz="4" w:space="0" w:color="auto"/>
-        <w:insideV w:val="single" w:sz="4" w:space="0" w:color="auto"/>
+        <w:top w:val="single" w:color="auto" w:sz="4" w:space="0"/>
+        <w:left w:val="single" w:color="auto" w:sz="4" w:space="0"/>
+        <w:bottom w:val="single" w:color="auto" w:sz="4" w:space="0"/>
+        <w:right w:val="single" w:color="auto" w:sz="4" w:space="0"/>
+        <w:insideH w:val="single" w:color="auto" w:sz="4" w:space="0"/>
+        <w:insideV w:val="single" w:color="auto" w:sz="4" w:space="0"/>
       </w:tblBorders>
     </w:tblPr>
   </w:style>

</xml_diff>